<commit_message>
some slight changes to dedication
</commit_message>
<xml_diff>
--- a/chapters/introduction/dedication.docx
+++ b/chapters/introduction/dedication.docx
@@ -24,19 +24,47 @@
         <w:t>meticulous attention to detail</w:t>
       </w:r>
       <w:r>
-        <w:t xml:space="preserve"> has not only made this book better, but it’s also saved us from a few embarrassing mistakes. Thank you for those of you who have taken the time to prepare and share data for this project: Symantec, AlienVault, Stephen Patton and David Severski.  Thank you to Wade B</w:t>
+        <w:t xml:space="preserve"> has not only made this book better, but it’s also saved us from a few embarrassing mistakes. Thank you for those of you who have taken the time to prepare and share data for this project: Symantec, </w:t>
+      </w:r>
+      <w:proofErr w:type="spellStart"/>
+      <w:r>
+        <w:t>AlienVault</w:t>
+      </w:r>
+      <w:proofErr w:type="spellEnd"/>
+      <w:r>
+        <w:t xml:space="preserve">, Stephen Patton and David </w:t>
+      </w:r>
+      <w:proofErr w:type="spellStart"/>
+      <w:r>
+        <w:t>Severski</w:t>
+      </w:r>
+      <w:proofErr w:type="spellEnd"/>
+      <w:r>
+        <w:t>.  Thank you to Wade B</w:t>
       </w:r>
       <w:r>
         <w:t xml:space="preserve">aker for his contagious passion, Chris Porter for his contacts </w:t>
       </w:r>
       <w:r>
-        <w:t xml:space="preserve">and the RISK team at Verizon for their research and </w:t>
+        <w:t xml:space="preserve">and the RISK team at Verizon for their </w:t>
       </w:r>
       <w:r>
-        <w:t>contribution of the</w:t>
+        <w:t>work</w:t>
       </w:r>
       <w:r>
-        <w:t xml:space="preserve"> VERIS Community Database.</w:t>
+        <w:t xml:space="preserve"> and </w:t>
+      </w:r>
+      <w:r>
+        <w:t xml:space="preserve">contribution of </w:t>
+      </w:r>
+      <w:r>
+        <w:t xml:space="preserve">VERIS </w:t>
+      </w:r>
+      <w:r>
+        <w:t>to the community</w:t>
+      </w:r>
+      <w:r>
+        <w:t>.</w:t>
       </w:r>
       <w:r>
         <w:t xml:space="preserve">  Thank </w:t>
@@ -48,22 +76,29 @@
         <w:t>Kevin Kent</w:t>
       </w:r>
       <w:r>
-        <w:t xml:space="preserve"> and Kenzia Endsley—</w:t>
+        <w:t xml:space="preserve"> and </w:t>
+      </w:r>
+      <w:proofErr w:type="spellStart"/>
+      <w:r>
+        <w:t>Kenzia</w:t>
+      </w:r>
+      <w:proofErr w:type="spellEnd"/>
+      <w:r>
+        <w:t xml:space="preserve"> </w:t>
+      </w:r>
+      <w:proofErr w:type="spellStart"/>
+      <w:r>
+        <w:t>Endsley</w:t>
+      </w:r>
+      <w:proofErr w:type="spellEnd"/>
+      <w:r>
+        <w:t>—</w:t>
       </w:r>
       <w:r>
         <w:t>who helped shape this work and kept us on track and motivated.</w:t>
       </w:r>
       <w:r>
-        <w:t xml:space="preserve"> Th</w:t>
-      </w:r>
-      <w:r>
-        <w:t xml:space="preserve">ank you, as well, to Josh Corman who came up with the spiffy title for the </w:t>
-      </w:r>
-      <w:r>
-        <w:t>tome</w:t>
-      </w:r>
-      <w:r>
-        <w:t>.</w:t>
+        <w:t xml:space="preserve"> </w:t>
       </w:r>
     </w:p>
     <w:p>
@@ -98,8 +133,13 @@
         <w:t xml:space="preserve">ython, data visualizations and </w:t>
       </w:r>
       <w:r>
-        <w:t>information security;</w:t>
+        <w:t>information security</w:t>
       </w:r>
+      <w:proofErr w:type="gramStart"/>
+      <w:r>
+        <w:t>;</w:t>
+      </w:r>
+      <w:proofErr w:type="gramEnd"/>
       <w:r>
         <w:t xml:space="preserve"> hopefully we can continue to blur the lines between those communities.</w:t>
       </w:r>
@@ -147,15 +187,7 @@
         <w:t>a good</w:t>
       </w:r>
       <w:r>
-        <w:t xml:space="preserve"> environment to grow and learn.  </w:t>
-      </w:r>
-    </w:p>
-    <w:p>
-      <w:pPr>
-        <w:pStyle w:val="Para"/>
-      </w:pPr>
-      <w:r>
-        <w:t>I would also</w:t>
+        <w:t xml:space="preserve"> environment to grow and learn.  I would also</w:t>
       </w:r>
       <w:r>
         <w:t xml:space="preserve"> like to thank my wife, Alicia.  She is my best friend, loudest critic and my biggest fan.  This work would not be possible without her </w:t>
@@ -176,7 +208,13 @@
         <w:t>,</w:t>
       </w:r>
       <w:r>
-        <w:t xml:space="preserve"> I wish to thank my children: I’m ready for that game now.</w:t>
+        <w:t xml:space="preserve"> I wish to thank my children</w:t>
+      </w:r>
+      <w:r>
+        <w:t xml:space="preserve"> for their patience</w:t>
+      </w:r>
+      <w:r>
+        <w:t>: I’m ready for that game now.</w:t>
       </w:r>
     </w:p>
     <w:p>
@@ -184,15 +222,25 @@
         <w:pStyle w:val="H3"/>
       </w:pPr>
       <w:r>
-        <w:t>Bob Rudis</w:t>
+        <w:t xml:space="preserve">Bob </w:t>
       </w:r>
+      <w:proofErr w:type="spellStart"/>
+      <w:r>
+        <w:t>Rudis</w:t>
+      </w:r>
+      <w:proofErr w:type="spellEnd"/>
     </w:p>
     <w:p>
       <w:pPr>
         <w:pStyle w:val="Para"/>
       </w:pPr>
       <w:r>
-        <w:t xml:space="preserve">This book would not have been possible without the love, support, and nigh-unending patience through many a lost weekend of my truly amazing wife, Mary, and our three still-at-home children, Victoria, Jarrod and Ian. </w:t>
+        <w:t>This book would not have been possible without the love, support, and nigh-unending patience through many a l</w:t>
+      </w:r>
+      <w:bookmarkStart w:id="0" w:name="_GoBack"/>
+      <w:bookmarkEnd w:id="0"/>
+      <w:r>
+        <w:t xml:space="preserve">ost weekend of my truly amazing wife, Mary, and our three still-at-home children, Victoria, Jarrod and Ian. </w:t>
       </w:r>
       <w:r>
         <w:t xml:space="preserve"> </w:t>
@@ -203,17 +251,36 @@
         <w:pStyle w:val="Para"/>
       </w:pPr>
       <w:r>
-        <w:lastRenderedPageBreak/>
-        <w:t>Thank you to Alexandre Pinto</w:t>
+        <w:t xml:space="preserve">Thank you to </w:t>
+      </w:r>
+      <w:proofErr w:type="spellStart"/>
+      <w:r>
+        <w:t>Alexandre</w:t>
+      </w:r>
+      <w:proofErr w:type="spellEnd"/>
+      <w:r>
+        <w:t xml:space="preserve"> Pinto</w:t>
       </w:r>
       <w:r>
-        <w:t>, Thomas Nudd,</w:t>
+        <w:t xml:space="preserve">, Thomas </w:t>
+      </w:r>
+      <w:proofErr w:type="spellStart"/>
+      <w:r>
+        <w:t>Nudd</w:t>
+      </w:r>
+      <w:proofErr w:type="spellEnd"/>
+      <w:r>
+        <w:t>,</w:t>
       </w:r>
       <w:r>
         <w:t xml:space="preserve"> and Bill Pelletier for well-timed (though you probably didn’t know it) </w:t>
       </w:r>
       <w:r>
-        <w:t>messages of encouragement</w:t>
+        <w:t xml:space="preserve">messages of </w:t>
+      </w:r>
+      <w:r>
+        <w:lastRenderedPageBreak/>
+        <w:t>encouragement</w:t>
       </w:r>
       <w:r>
         <w:t xml:space="preserve"> and inspiration</w:t>
@@ -221,11 +288,9 @@
       <w:r>
         <w:t>.</w:t>
       </w:r>
-    </w:p>
-    <w:p>
-      <w:pPr>
-        <w:pStyle w:val="Para"/>
-      </w:pPr>
+      <w:r>
+        <w:t xml:space="preserve">  </w:t>
+      </w:r>
       <w:r>
         <w:t>A special thank you to the open source</w:t>
       </w:r>
@@ -241,6 +306,20 @@
       <w:r>
         <w:t xml:space="preserve"> who are behind most of the tools and practices in this text. </w:t>
       </w:r>
+      <w:r>
+        <w:t xml:space="preserve"> </w:t>
+      </w:r>
+      <w:r>
+        <w:t xml:space="preserve">Thank you, as well, to Josh </w:t>
+      </w:r>
+      <w:proofErr w:type="spellStart"/>
+      <w:r>
+        <w:t>Corman</w:t>
+      </w:r>
+      <w:proofErr w:type="spellEnd"/>
+      <w:r>
+        <w:t xml:space="preserve"> who came up with the spiffy title for the tome.</w:t>
+      </w:r>
     </w:p>
     <w:p>
       <w:pPr>
@@ -252,8 +331,6 @@
       <w:r>
         <w:t>nd, a</w:t>
       </w:r>
-      <w:bookmarkStart w:id="0" w:name="_GoBack"/>
-      <w:bookmarkEnd w:id="0"/>
       <w:r>
         <w:t xml:space="preserve"> final thank you—in recipe form—to those </w:t>
       </w:r>
@@ -308,7 +385,15 @@
         <w:t xml:space="preserve">½ C </w:t>
       </w:r>
       <w:r>
-        <w:t>+ 2 tbsp extra virgin olive oil</w:t>
+        <w:t xml:space="preserve">+ 2 </w:t>
+      </w:r>
+      <w:proofErr w:type="spellStart"/>
+      <w:r>
+        <w:t>tbsp</w:t>
+      </w:r>
+      <w:proofErr w:type="spellEnd"/>
+      <w:r>
+        <w:t xml:space="preserve"> extra virgin olive oil</w:t>
       </w:r>
     </w:p>
     <w:p>
@@ -324,8 +409,13 @@
         <w:pStyle w:val="ListBulleted"/>
       </w:pPr>
       <w:r>
-        <w:t>4 garlic scapes</w:t>
+        <w:t xml:space="preserve">4 garlic </w:t>
       </w:r>
+      <w:proofErr w:type="spellStart"/>
+      <w:r>
+        <w:t>scapes</w:t>
+      </w:r>
+      <w:proofErr w:type="spellEnd"/>
     </w:p>
     <w:p>
       <w:pPr>
@@ -343,7 +433,15 @@
         <w:pStyle w:val="ListBulleted"/>
       </w:pPr>
       <w:r>
-        <w:t>1 lb gnoc</w:t>
+        <w:t xml:space="preserve">1 </w:t>
+      </w:r>
+      <w:proofErr w:type="spellStart"/>
+      <w:r>
+        <w:t>lb</w:t>
+      </w:r>
+      <w:proofErr w:type="spellEnd"/>
+      <w:r>
+        <w:t xml:space="preserve"> gnoc</w:t>
       </w:r>
       <w:r>
         <w:t>chi (fresh or pre-made/</w:t>
@@ -363,7 +461,15 @@
         <w:t xml:space="preserve">): </w:t>
       </w:r>
       <w:r>
-        <w:t xml:space="preserve">nuts, scapes, basil, cheese. Stream in ½ cup of olive oil, pulsing and scraping as needed </w:t>
+        <w:t xml:space="preserve">nuts, </w:t>
+      </w:r>
+      <w:proofErr w:type="spellStart"/>
+      <w:r>
+        <w:t>scapes</w:t>
+      </w:r>
+      <w:proofErr w:type="spellEnd"/>
+      <w:r>
+        <w:t xml:space="preserve">, basil, cheese. Stream in ½ cup of olive oil, pulsing and scraping as needed </w:t>
       </w:r>
       <w:r>
         <w:t xml:space="preserve">until creamy, </w:t>
@@ -389,7 +495,17 @@
         <w:t>Heat a heavy-bottomed pan over medium-high heat; add re</w:t>
       </w:r>
       <w:r>
-        <w:t>maining olive oil. When hot, add gnocchi, but don’t crowd the pan or go above one layer. Let brown and crisp on one side for 3-4 minutes then flip and do the same on the other side for 2-3 minutes. Remove gnocchi from pan, toss with pesto, drizzle with saba and serve.</w:t>
+        <w:t xml:space="preserve">maining olive oil. When hot, add gnocchi, but don’t crowd the pan or go above one layer. Let brown and crisp on one side for 3-4 minutes then flip and do the same on the other side for 2-3 minutes. Remove gnocchi from pan, toss with pesto, drizzle with </w:t>
+      </w:r>
+      <w:proofErr w:type="spellStart"/>
+      <w:proofErr w:type="gramStart"/>
+      <w:r>
+        <w:t>saba</w:t>
+      </w:r>
+      <w:proofErr w:type="spellEnd"/>
+      <w:proofErr w:type="gramEnd"/>
+      <w:r>
+        <w:t xml:space="preserve"> and serve.</w:t>
       </w:r>
       <w:r>
         <w:t xml:space="preserve"> Makes enough for 3-4 people.</w:t>
@@ -3280,8 +3396,9 @@
   </w:style>
   <w:style w:type="character" w:default="1" w:styleId="DefaultParagraphFont">
     <w:name w:val="Default Paragraph Font"/>
+    <w:uiPriority w:val="1"/>
     <w:semiHidden/>
-    <w:rsid w:val="00A82162"/>
+    <w:unhideWhenUsed/>
   </w:style>
   <w:style w:type="table" w:default="1" w:styleId="TableNormal">
     <w:name w:val="Normal Table"/>
@@ -3300,8 +3417,9 @@
   </w:style>
   <w:style w:type="numbering" w:default="1" w:styleId="NoList">
     <w:name w:val="No List"/>
+    <w:uiPriority w:val="99"/>
     <w:semiHidden/>
-    <w:rsid w:val="00A82162"/>
+    <w:unhideWhenUsed/>
   </w:style>
   <w:style w:type="paragraph" w:customStyle="1" w:styleId="h1">
     <w:name w:val="h1"/>
@@ -13104,8 +13222,9 @@
   </w:style>
   <w:style w:type="character" w:default="1" w:styleId="DefaultParagraphFont">
     <w:name w:val="Default Paragraph Font"/>
+    <w:uiPriority w:val="1"/>
     <w:semiHidden/>
-    <w:rsid w:val="00A82162"/>
+    <w:unhideWhenUsed/>
   </w:style>
   <w:style w:type="table" w:default="1" w:styleId="TableNormal">
     <w:name w:val="Normal Table"/>
@@ -13124,8 +13243,9 @@
   </w:style>
   <w:style w:type="numbering" w:default="1" w:styleId="NoList">
     <w:name w:val="No List"/>
+    <w:uiPriority w:val="99"/>
     <w:semiHidden/>
-    <w:rsid w:val="00A82162"/>
+    <w:unhideWhenUsed/>
   </w:style>
   <w:style w:type="paragraph" w:customStyle="1" w:styleId="h1">
     <w:name w:val="h1"/>

</xml_diff>